<commit_message>
New translations email 5-3 [template] partner email – document verification failed.docx (Chinese Traditional)
</commit_message>
<xml_diff>
--- a/public/email/crowdin/translations/zh/Email 5-3 [TEMPLATE] Partner email – document verification failed.docx
+++ b/public/email/crowdin/translations/zh/Email 5-3 [TEMPLATE] Partner email – document verification failed.docx
@@ -16,14 +16,14 @@
             <w:color w:val="1155cc"/>
             <w:u w:val="single"/>
           </w:rPr>
-          <w:t>英语</w:t>
+          <w:t>英語</w:t>
         </w:r>
       </w:hyperlink>
       <w:r>
         <w:rPr>
           <w:color w:val="ff0000"/>
         </w:rPr>
-        <w:t xml:space="preserve"> / 葡萄牙语 / 法语 / 泰语 / 越南语 / 西班牙语</w:t>
+        <w:t xml:space="preserve"> / 葡萄牙語 / 法語 / 泰語 / 越南語 / 西班牙語</w:t>
       </w:r>
     </w:p>
     <w:p>
@@ -45,7 +45,7 @@
         <w:pStyle w:val="P68B1DB1-Normal2"/>
       </w:pPr>
       <w:r>
-        <w:t>英语</w:t>
+        <w:t>英語</w:t>
       </w:r>
     </w:p>
     <w:p/>
@@ -93,7 +93,7 @@
               <w:rPr>
                 <w:b w:val="1"/>
               </w:rPr>
-              <w:t>简介</w:t>
+              <w:t>簡介</w:t>
             </w:r>
             <w:r>
               <w:t>:</w:t>
@@ -105,7 +105,7 @@
               <w:spacing w:line="240" w:lineRule="auto"/>
             </w:pPr>
             <w:r>
-              <w:t xml:space="preserve">一封发送给目标国家中未通过我们验证流程的合作伙伴的电子邮件。 将通过 customer.io 发送</w:t>
+              <w:t xml:space="preserve">發送給目標國家中那些文件未通過我們驗證流程的合作夥伴的電子郵件。 將通過 customer.io 發送</w:t>
             </w:r>
           </w:p>
           <w:p>
@@ -123,7 +123,7 @@
               <w:rPr>
                 <w:b w:val="1"/>
               </w:rPr>
-              <w:t>目标受众</w:t>
+              <w:t>目標受眾</w:t>
             </w:r>
             <w:r>
               <w:t>:</w:t>
@@ -135,7 +135,7 @@
               <w:spacing w:line="240" w:lineRule="auto"/>
             </w:pPr>
             <w:r>
-              <w:t>提交了错误/不完整文件的邀请合作伙伴</w:t>
+              <w:t>提交錯誤/不完整文檔的被邀請合作夥伴</w:t>
             </w:r>
           </w:p>
         </w:tc>
@@ -147,7 +147,7 @@
         <w:rPr>
           <w:b w:val="1"/>
         </w:rPr>
-        <w:t>主题行</w:t>
+        <w:t>主題行</w:t>
       </w:r>
       <w:r>
         <w:t xml:space="preserve">: </w:t>
@@ -156,10 +156,10 @@
         <w:rPr>
           <w:highlight w:val="yellow"/>
         </w:rPr>
-        <w:t>[事件名称]</w:t>
-      </w:r>
-      <w:r>
-        <w:t xml:space="preserve"> — 文档验证失败 </w:t>
+        <w:t>[事件名稱]</w:t>
+      </w:r>
+      <w:r>
+        <w:t xml:space="preserve"> — 文件驗證失敗 </w:t>
       </w:r>
     </w:p>
     <w:p/>
@@ -173,7 +173,7 @@
         <w:pStyle w:val="P68B1DB1-Normal3"/>
       </w:pPr>
       <w:r>
-        <w:t xml:space="preserve">啊哦！ 文件无法验证</w:t>
+        <w:t xml:space="preserve">啊哦！ 文檔無法驗證</w:t>
       </w:r>
     </w:p>
     <w:p/>
@@ -188,7 +188,7 @@
         <w:rPr>
           <w:highlight w:val="yellow"/>
         </w:rPr>
-        <w:t>[合作伙伴姓名]</w:t>
+        <w:t>[合作夥伴姓名]</w:t>
       </w:r>
       <w:r>
         <w:t xml:space="preserve">, </w:t>
@@ -199,7 +199,7 @@
         <w:spacing w:after="200" w:lineRule="auto"/>
       </w:pPr>
       <w:r>
-        <w:t xml:space="preserve">We regret to inform you that your documents have failed our verification process as we found the following issues with them: </w:t>
+        <w:t xml:space="preserve">很遺憾地通知您，您的文檔未通過驗證流程，因為我們發現以下問題： </w:t>
       </w:r>
     </w:p>
     <w:p>
@@ -219,10 +219,10 @@
         <w:rPr>
           <w:b w:val="1"/>
         </w:rPr>
-        <w:t>疫苗接种证书副本</w:t>
-      </w:r>
-      <w:r>
-        <w:t xml:space="preserve">: 文件不清楚</w:t>
+        <w:t>您的疫苗接種證明副本</w:t>
+      </w:r>
+      <w:r>
+        <w:t xml:space="preserve">: 文檔不清楚</w:t>
       </w:r>
     </w:p>
     <w:p>
@@ -242,10 +242,10 @@
         <w:rPr>
           <w:b w:val="1"/>
         </w:rPr>
-        <w:t xml:space="preserve">[文件 2]</w:t>
-      </w:r>
-      <w:r>
-        <w:t xml:space="preserve">: [problem]</w:t>
+        <w:t xml:space="preserve">[文檔 2]</w:t>
+      </w:r>
+      <w:r>
+        <w:t xml:space="preserve">: [問題]</w:t>
       </w:r>
     </w:p>
     <w:p>
@@ -253,7 +253,7 @@
         <w:spacing w:after="200" w:lineRule="auto"/>
       </w:pPr>
       <w:r>
-        <w:t xml:space="preserve">请在 </w:t>
+        <w:t xml:space="preserve">請在 </w:t>
       </w:r>
       <w:r>
         <w:rPr>
@@ -276,7 +276,7 @@
         <w:t>]</w:t>
       </w:r>
       <w:r>
-        <w:t xml:space="preserve"> 之前重新提交上述文件，以便我们进行必要的安排。</w:t>
+        <w:t xml:space="preserve"> 之前重新提交上述文檔，以便我們進行必要的安排。</w:t>
       </w:r>
     </w:p>
     <w:p>
@@ -317,13 +317,13 @@
         <w:spacing w:after="200" w:lineRule="auto"/>
       </w:pPr>
       <w:r>
-        <w:t xml:space="preserve">如有任何疑问，请通过 </w:t>
+        <w:t xml:space="preserve">如有任何疑問，請通過 </w:t>
       </w:r>
       <w:r>
         <w:rPr>
           <w:highlight w:val="yellow"/>
         </w:rPr>
-        <w:t>[电子邮件地址]</w:t>
+        <w:t>[電子郵件地址]</w:t>
       </w:r>
       <w:r>
         <w:t xml:space="preserve"> 或 </w:t>
@@ -332,19 +332,19 @@
         <w:rPr>
           <w:highlight w:val="yellow"/>
         </w:rPr>
-        <w:t xml:space="preserve">[WHATSAPP 号码]</w:t>
-      </w:r>
-      <w:r>
-        <w:t xml:space="preserve"> (WhatsApp) 联系您的区域经理 </w:t>
+        <w:t xml:space="preserve">[WHATSAPP 號碼]</w:t>
+      </w:r>
+      <w:r>
+        <w:t xml:space="preserve"> (WhatsApp) 聯繫您的區域經理, </w:t>
       </w:r>
       <w:r>
         <w:rPr>
           <w:highlight w:val="yellow"/>
         </w:rPr>
-        <w:t>[NAME]</w:t>
-      </w:r>
-      <w:r>
-        <w:t xml:space="preserve"> 。 </w:t>
+        <w:t>[姓名]</w:t>
+      </w:r>
+      <w:r>
+        <w:t xml:space="preserve">。 </w:t>
       </w:r>
       <w:commentRangeEnd w:id="0"/>
       <w:r>

</xml_diff>

<commit_message>
New translations email 5-3 [template] partner email – document verification failed.docx (Chinese Simplified)
</commit_message>
<xml_diff>
--- a/public/email/crowdin/translations/zh/Email 5-3 [TEMPLATE] Partner email – document verification failed.docx
+++ b/public/email/crowdin/translations/zh/Email 5-3 [TEMPLATE] Partner email – document verification failed.docx
@@ -16,14 +16,14 @@
             <w:color w:val="1155cc"/>
             <w:u w:val="single"/>
           </w:rPr>
-          <w:t>英語</w:t>
+          <w:t>英语</w:t>
         </w:r>
       </w:hyperlink>
       <w:r>
         <w:rPr>
           <w:color w:val="ff0000"/>
         </w:rPr>
-        <w:t xml:space="preserve"> / 葡萄牙語 / 法語 / 泰語 / 越南語 / 西班牙語</w:t>
+        <w:t xml:space="preserve"> / 葡萄牙语 / 法语 / 泰语 / 越南语 / 西班牙语</w:t>
       </w:r>
     </w:p>
     <w:p>
@@ -45,7 +45,7 @@
         <w:pStyle w:val="P68B1DB1-Normal2"/>
       </w:pPr>
       <w:r>
-        <w:t>英語</w:t>
+        <w:t>英语</w:t>
       </w:r>
     </w:p>
     <w:p/>
@@ -93,7 +93,7 @@
               <w:rPr>
                 <w:b w:val="1"/>
               </w:rPr>
-              <w:t>簡介</w:t>
+              <w:t>简介</w:t>
             </w:r>
             <w:r>
               <w:t>:</w:t>
@@ -105,7 +105,7 @@
               <w:spacing w:line="240" w:lineRule="auto"/>
             </w:pPr>
             <w:r>
-              <w:t xml:space="preserve">發送給目標國家中那些文件未通過我們驗證流程的合作夥伴的電子郵件。 將通過 customer.io 發送</w:t>
+              <w:t xml:space="preserve">一封发送给目标国家中未通过我们验证流程的合作伙伴的电子邮件。 将通过 customer.io 发送</w:t>
             </w:r>
           </w:p>
           <w:p>
@@ -123,7 +123,7 @@
               <w:rPr>
                 <w:b w:val="1"/>
               </w:rPr>
-              <w:t>目標受眾</w:t>
+              <w:t>目标受众</w:t>
             </w:r>
             <w:r>
               <w:t>:</w:t>
@@ -135,7 +135,7 @@
               <w:spacing w:line="240" w:lineRule="auto"/>
             </w:pPr>
             <w:r>
-              <w:t>提交錯誤/不完整文檔的被邀請合作夥伴</w:t>
+              <w:t>提交了错误/不完整文件的邀请合作伙伴</w:t>
             </w:r>
           </w:p>
         </w:tc>
@@ -147,7 +147,7 @@
         <w:rPr>
           <w:b w:val="1"/>
         </w:rPr>
-        <w:t>主題行</w:t>
+        <w:t>主题行</w:t>
       </w:r>
       <w:r>
         <w:t xml:space="preserve">: </w:t>
@@ -156,10 +156,10 @@
         <w:rPr>
           <w:highlight w:val="yellow"/>
         </w:rPr>
-        <w:t>[事件名稱]</w:t>
-      </w:r>
-      <w:r>
-        <w:t xml:space="preserve"> — 文件驗證失敗 </w:t>
+        <w:t>[事件名称]</w:t>
+      </w:r>
+      <w:r>
+        <w:t xml:space="preserve"> — 文档验证失败 </w:t>
       </w:r>
     </w:p>
     <w:p/>
@@ -173,7 +173,7 @@
         <w:pStyle w:val="P68B1DB1-Normal3"/>
       </w:pPr>
       <w:r>
-        <w:t xml:space="preserve">啊哦！ 文檔無法驗證</w:t>
+        <w:t xml:space="preserve">啊哦！ 文件无法验证</w:t>
       </w:r>
     </w:p>
     <w:p/>
@@ -188,7 +188,7 @@
         <w:rPr>
           <w:highlight w:val="yellow"/>
         </w:rPr>
-        <w:t>[合作夥伴姓名]</w:t>
+        <w:t>[合作伙伴姓名]</w:t>
       </w:r>
       <w:r>
         <w:t xml:space="preserve">, </w:t>
@@ -199,7 +199,7 @@
         <w:spacing w:after="200" w:lineRule="auto"/>
       </w:pPr>
       <w:r>
-        <w:t xml:space="preserve">很遺憾地通知您，您的文檔未通過驗證流程，因為我們發現以下問題： </w:t>
+        <w:t xml:space="preserve">We regret to inform you that your documents have failed our verification process as we found the following issues with them: </w:t>
       </w:r>
     </w:p>
     <w:p>
@@ -219,10 +219,10 @@
         <w:rPr>
           <w:b w:val="1"/>
         </w:rPr>
-        <w:t>您的疫苗接種證明副本</w:t>
-      </w:r>
-      <w:r>
-        <w:t xml:space="preserve">: 文檔不清楚</w:t>
+        <w:t>疫苗接种证书副本</w:t>
+      </w:r>
+      <w:r>
+        <w:t xml:space="preserve">: 文件不清楚</w:t>
       </w:r>
     </w:p>
     <w:p>
@@ -242,10 +242,10 @@
         <w:rPr>
           <w:b w:val="1"/>
         </w:rPr>
-        <w:t xml:space="preserve">[文檔 2]</w:t>
-      </w:r>
-      <w:r>
-        <w:t xml:space="preserve">: [問題]</w:t>
+        <w:t xml:space="preserve">[文件 2]</w:t>
+      </w:r>
+      <w:r>
+        <w:t xml:space="preserve">: [problem]</w:t>
       </w:r>
     </w:p>
     <w:p>
@@ -253,7 +253,7 @@
         <w:spacing w:after="200" w:lineRule="auto"/>
       </w:pPr>
       <w:r>
-        <w:t xml:space="preserve">請在 </w:t>
+        <w:t xml:space="preserve">请在 </w:t>
       </w:r>
       <w:r>
         <w:rPr>
@@ -276,7 +276,7 @@
         <w:t>]</w:t>
       </w:r>
       <w:r>
-        <w:t xml:space="preserve"> 之前重新提交上述文檔，以便我們進行必要的安排。</w:t>
+        <w:t xml:space="preserve"> 之前重新提交上述文件，以便我们进行必要的安排。</w:t>
       </w:r>
     </w:p>
     <w:p>
@@ -317,13 +317,13 @@
         <w:spacing w:after="200" w:lineRule="auto"/>
       </w:pPr>
       <w:r>
-        <w:t xml:space="preserve">如有任何疑問，請通過 </w:t>
+        <w:t xml:space="preserve">如有任何疑问，请通过 </w:t>
       </w:r>
       <w:r>
         <w:rPr>
           <w:highlight w:val="yellow"/>
         </w:rPr>
-        <w:t>[電子郵件地址]</w:t>
+        <w:t>[电子邮件地址]</w:t>
       </w:r>
       <w:r>
         <w:t xml:space="preserve"> 或 </w:t>
@@ -332,19 +332,19 @@
         <w:rPr>
           <w:highlight w:val="yellow"/>
         </w:rPr>
-        <w:t xml:space="preserve">[WHATSAPP 號碼]</w:t>
-      </w:r>
-      <w:r>
-        <w:t xml:space="preserve"> (WhatsApp) 聯繫您的區域經理, </w:t>
+        <w:t xml:space="preserve">[WHATSAPP 号码]</w:t>
+      </w:r>
+      <w:r>
+        <w:t xml:space="preserve"> (WhatsApp) 联系您的区域经理 </w:t>
       </w:r>
       <w:r>
         <w:rPr>
           <w:highlight w:val="yellow"/>
         </w:rPr>
-        <w:t>[姓名]</w:t>
-      </w:r>
-      <w:r>
-        <w:t xml:space="preserve">。 </w:t>
+        <w:t>[NAME]</w:t>
+      </w:r>
+      <w:r>
+        <w:t xml:space="preserve"> 。 </w:t>
       </w:r>
       <w:commentRangeEnd w:id="0"/>
       <w:r>

</xml_diff>